<commit_message>
updated agradecimentos doc and description doc
</commit_message>
<xml_diff>
--- a/03 - Agradecimentos.docx
+++ b/03 - Agradecimentos.docx
@@ -39,7 +39,7 @@
           <w:lang w:eastAsia="ar-SA"/>
         </w:rPr>
         <w:tab/>
-        <w:t>À instituição Universidade Paulista – UNIP na pessoa da coordenadora Liliane Balbuíno Cordeiro por ter oferecido todas as oportunidades de fomentação de conhecimento para o curso de Ciência da Computação.</w:t>
+        <w:t>À instituição Universidade Paulista – UNIP na pessoa da coordenadora Liliane Cordeiro por ter oferecido todas as oportunidades de fomentação do conhecimento para o curso de Ciência da Computação.</w:t>
       </w:r>
     </w:p>
     <w:p>
@@ -69,7 +69,7 @@
           <w:lang w:eastAsia="ar-SA"/>
         </w:rPr>
         <w:tab/>
-        <w:t>A professora Josyane Lannes por todo o auxílio na parte de Banco de Dados e pela sua incrível didática nas aulas da respectiva matéria.</w:t>
+        <w:t>A professora Josyane Lannes por todo o auxílio na parte de Banco de Dados e pela sua incrível e inspiradora didática nas aulas da respectiva matéria.</w:t>
       </w:r>
     </w:p>
     <w:p>
@@ -84,20 +84,20 @@
           <w:lang w:eastAsia="ar-SA"/>
         </w:rPr>
         <w:tab/>
-        <w:t xml:space="preserve">A Caixa e o FNDE por terem auxiliado no início da minha caminhada no mundo profissional, por meio do meu estágio. Em especial agradeço aos meus colegas Murillo Higor Fernandes Carvalhes e Débora Arnaud Lima Formiga pelo seus inestimáveis auxílios e incentivos referentes a área de </w:t>
+        <w:t xml:space="preserve">A Caixa e o FNDE por terem auxiliado no início da minha caminhada no mundo profissional, por meio do estágio. Em especial agradeço aos meus colegas Murillo Higor Fernandes Carvalhes e Débora Arnaud Lima Formiga pelos seus inestimáveis auxílios e incentivos referentes à área de </w:t>
       </w:r>
       <w:r>
         <w:rPr>
           <w:i/>
           <w:lang w:eastAsia="ar-SA"/>
         </w:rPr>
-        <w:t>Business Intelligence</w:t>
+        <w:t xml:space="preserve">Business Intelligence. </w:t>
       </w:r>
       <w:r>
         <w:rPr>
           <w:lang w:eastAsia="ar-SA"/>
         </w:rPr>
-        <w:t>, além da EPROJ, setor que me acolheu tão bem nos meus últimos momentos de estágio e que me proporcionou minha primeira atuação em um setor de Análise de Dados.</w:t>
+        <w:t>Além da EPROJ, setor que me acolheu tão bem nos meus últimos momentos de estágio e que proporcionou a minha atuação em um setor de Análise de Dados.</w:t>
       </w:r>
     </w:p>
     <w:p>
@@ -112,7 +112,7 @@
           <w:lang w:eastAsia="ar-SA"/>
         </w:rPr>
         <w:tab/>
-        <w:t>Aos meus colegas de trabalho que tanto auxiliaram a conclusão desse projeto.</w:t>
+        <w:t>Aos meus colegas de trabalho que tanto auxiliaram para a conclusão desse projeto.</w:t>
       </w:r>
     </w:p>
     <w:p>
@@ -127,7 +127,26 @@
           <w:lang w:eastAsia="ar-SA"/>
         </w:rPr>
         <w:tab/>
-        <w:t xml:space="preserve">Aos meus colegas de curso em que </w:t>
+        <w:t>Aos meus colegas de curso em que juntos compartilhamos conhecimento, dificuldades e momentos de alegria.</w:t>
+      </w:r>
+    </w:p>
+    <w:p>
+      <w:pPr>
+        <w:spacing w:after="168"/>
+        <w:jc w:val="right"/>
+        <w:rPr>
+          <w:b/>
+          <w:i/>
+          <w:lang w:eastAsia="ar-SA"/>
+        </w:rPr>
+      </w:pPr>
+      <w:r>
+        <w:rPr>
+          <w:b/>
+          <w:i/>
+          <w:lang w:eastAsia="ar-SA"/>
+        </w:rPr>
+        <w:t>Daniel Gads Melo Sousa</w:t>
       </w:r>
     </w:p>
     <w:sectPr>
@@ -2999,7 +3018,7 @@
     <w:pPr>
       <w:keepNext/>
       <w:keepLines/>
-      <w:spacing w:before="200" w:after="0"/>
+      <w:spacing w:before="200"/>
       <w:jc w:val="left"/>
       <w:outlineLvl w:val="3"/>
     </w:pPr>
@@ -3135,7 +3154,7 @@
         <w:tab w:val="center" w:pos="4252"/>
         <w:tab w:val="right" w:pos="8504"/>
       </w:tabs>
-      <w:spacing w:after="0" w:line="240" w:lineRule="auto"/>
+      <w:spacing w:line="240" w:lineRule="auto"/>
     </w:pPr>
   </w:style>
   <w:style w:type="character" w:customStyle="1" w:styleId="HeaderChar">
@@ -3160,7 +3179,7 @@
         <w:tab w:val="center" w:pos="4252"/>
         <w:tab w:val="right" w:pos="8504"/>
       </w:tabs>
-      <w:spacing w:after="0" w:line="240" w:lineRule="auto"/>
+      <w:spacing w:line="240" w:lineRule="auto"/>
     </w:pPr>
   </w:style>
   <w:style w:type="character" w:customStyle="1" w:styleId="FooterChar">
@@ -3294,7 +3313,7 @@
     <w:semiHidden/>
     <w:rsid w:val="00930C2C"/>
     <w:pPr>
-      <w:spacing w:after="0" w:line="240" w:lineRule="auto"/>
+      <w:spacing w:line="240" w:lineRule="auto"/>
     </w:pPr>
     <w:rPr>
       <w:rFonts w:ascii="Tahoma" w:hAnsi="Tahoma" w:cs="Tahoma"/>
@@ -3490,9 +3509,6 @@
     <w:next w:val="Normal"/>
     <w:uiPriority w:val="99"/>
     <w:rsid w:val="00E53A31"/>
-    <w:pPr>
-      <w:spacing w:after="0"/>
-    </w:pPr>
   </w:style>
   <w:style w:type="paragraph" w:customStyle="1" w:styleId="CitaoDiretaRecuo">
     <w:name w:val="Citação Direta Recuo"/>
@@ -3505,6 +3521,7 @@
       <w:ind w:left="2268"/>
     </w:pPr>
     <w:rPr>
+      <w:rFonts w:eastAsia="Times New Roman"/>
       <w:sz w:val="20"/>
       <w:szCs w:val="20"/>
       <w:shd w:val="clear" w:color="auto" w:fill="FFFFFF"/>
@@ -3518,7 +3535,7 @@
     <w:locked/>
     <w:rsid w:val="00B828AC"/>
     <w:rPr>
-      <w:rFonts w:ascii="Arial" w:eastAsia="Times New Roman" w:hAnsi="Arial"/>
+      <w:rFonts w:ascii="Arial" w:hAnsi="Arial"/>
       <w:sz w:val="20"/>
     </w:rPr>
   </w:style>
@@ -3586,7 +3603,7 @@
     <w:semiHidden/>
     <w:rsid w:val="00E84603"/>
     <w:pPr>
-      <w:spacing w:after="0" w:line="240" w:lineRule="auto"/>
+      <w:spacing w:line="240" w:lineRule="auto"/>
       <w:ind w:left="240" w:hanging="240"/>
     </w:pPr>
   </w:style>

</xml_diff>

<commit_message>
com agradecimentos do pedro
</commit_message>
<xml_diff>
--- a/03 - Agradecimentos.docx
+++ b/03 - Agradecimentos.docx
@@ -1,10 +1,10 @@
 
 <file path=word/document.xml><?xml version="1.0" encoding="utf-8"?>
-<w:document xmlns:ve="http://schemas.openxmlformats.org/markup-compatibility/2006" xmlns:o="urn:schemas-microsoft-com:office:office" xmlns:r="http://schemas.openxmlformats.org/officeDocument/2006/relationships" xmlns:m="http://schemas.openxmlformats.org/officeDocument/2006/math" xmlns:v="urn:schemas-microsoft-com:vml" xmlns:wp="http://schemas.openxmlformats.org/drawingml/2006/wordprocessingDrawing" xmlns:w10="urn:schemas-microsoft-com:office:word" xmlns:w="http://schemas.openxmlformats.org/wordprocessingml/2006/main" xmlns:wne="http://schemas.microsoft.com/office/word/2006/wordml">
+<w:document xmlns:wpc="http://schemas.microsoft.com/office/word/2010/wordprocessingCanvas" xmlns:mc="http://schemas.openxmlformats.org/markup-compatibility/2006" xmlns:o="urn:schemas-microsoft-com:office:office" xmlns:r="http://schemas.openxmlformats.org/officeDocument/2006/relationships" xmlns:m="http://schemas.openxmlformats.org/officeDocument/2006/math" xmlns:v="urn:schemas-microsoft-com:vml" xmlns:wp14="http://schemas.microsoft.com/office/word/2010/wordprocessingDrawing" xmlns:wp="http://schemas.openxmlformats.org/drawingml/2006/wordprocessingDrawing" xmlns:w10="urn:schemas-microsoft-com:office:word" xmlns:w="http://schemas.openxmlformats.org/wordprocessingml/2006/main" xmlns:w14="http://schemas.microsoft.com/office/word/2010/wordml" xmlns:wpg="http://schemas.microsoft.com/office/word/2010/wordprocessingGroup" xmlns:wpi="http://schemas.microsoft.com/office/word/2010/wordprocessingInk" xmlns:wne="http://schemas.microsoft.com/office/word/2006/wordml" xmlns:wps="http://schemas.microsoft.com/office/word/2010/wordprocessingShape" mc:Ignorable="w14 wp14">
   <w:body>
     <w:p>
       <w:pPr>
-        <w:pStyle w:val="NoSpacing"/>
+        <w:pStyle w:val="SemEspaamento"/>
       </w:pPr>
       <w:r>
         <w:t>AGRADECIMENTOS</w:t>
@@ -32,8 +32,6 @@
           <w:lang w:eastAsia="ar-SA"/>
         </w:rPr>
       </w:pPr>
-      <w:bookmarkStart w:id="0" w:name="_GoBack"/>
-      <w:bookmarkEnd w:id="0"/>
       <w:r>
         <w:rPr>
           <w:lang w:eastAsia="ar-SA"/>
@@ -69,7 +67,21 @@
           <w:lang w:eastAsia="ar-SA"/>
         </w:rPr>
         <w:tab/>
-        <w:t>A professora Josyane Lannes por todo o auxílio na parte de Banco de Dados e pela sua incrível e inspiradora didática nas aulas da respectiva matéria.</w:t>
+        <w:t xml:space="preserve">A professora </w:t>
+      </w:r>
+      <w:proofErr w:type="spellStart"/>
+      <w:r>
+        <w:rPr>
+          <w:lang w:eastAsia="ar-SA"/>
+        </w:rPr>
+        <w:t>Josyane</w:t>
+      </w:r>
+      <w:proofErr w:type="spellEnd"/>
+      <w:r>
+        <w:rPr>
+          <w:lang w:eastAsia="ar-SA"/>
+        </w:rPr>
+        <w:t xml:space="preserve"> Lannes por todo o auxílio na parte de Banco de Dados e pela sua incrível e inspiradora didática nas aulas da respectiva matéria.</w:t>
       </w:r>
     </w:p>
     <w:p>
@@ -84,14 +96,72 @@
           <w:lang w:eastAsia="ar-SA"/>
         </w:rPr>
         <w:tab/>
-        <w:t xml:space="preserve">A Caixa e o FNDE por terem auxiliado no início da minha caminhada no mundo profissional, por meio do estágio. Em especial agradeço aos meus colegas Murillo Higor Fernandes Carvalhes e Débora Arnaud Lima Formiga pelos seus inestimáveis auxílios e incentivos referentes à área de </w:t>
+        <w:t xml:space="preserve">A Caixa e o FNDE por terem auxiliado no início da minha caminhada no mundo profissional, por meio do estágio. Em especial agradeço aos meus colegas </w:t>
+      </w:r>
+      <w:proofErr w:type="spellStart"/>
+      <w:r>
+        <w:rPr>
+          <w:lang w:eastAsia="ar-SA"/>
+        </w:rPr>
+        <w:t>Murillo</w:t>
+      </w:r>
+      <w:proofErr w:type="spellEnd"/>
+      <w:r>
+        <w:rPr>
+          <w:lang w:eastAsia="ar-SA"/>
+        </w:rPr>
+        <w:t xml:space="preserve"> </w:t>
+      </w:r>
+      <w:proofErr w:type="spellStart"/>
+      <w:r>
+        <w:rPr>
+          <w:lang w:eastAsia="ar-SA"/>
+        </w:rPr>
+        <w:t>Higor</w:t>
+      </w:r>
+      <w:proofErr w:type="spellEnd"/>
+      <w:r>
+        <w:rPr>
+          <w:lang w:eastAsia="ar-SA"/>
+        </w:rPr>
+        <w:t xml:space="preserve"> Fernandes </w:t>
+      </w:r>
+      <w:proofErr w:type="spellStart"/>
+      <w:r>
+        <w:rPr>
+          <w:lang w:eastAsia="ar-SA"/>
+        </w:rPr>
+        <w:t>Carvalhes</w:t>
+      </w:r>
+      <w:proofErr w:type="spellEnd"/>
+      <w:r>
+        <w:rPr>
+          <w:lang w:eastAsia="ar-SA"/>
+        </w:rPr>
+        <w:t xml:space="preserve"> e Débora Arnaud Lima Formiga pelos seus inestimáveis auxílios e incentivos referentes à área de </w:t>
       </w:r>
       <w:r>
         <w:rPr>
           <w:i/>
           <w:lang w:eastAsia="ar-SA"/>
         </w:rPr>
-        <w:t xml:space="preserve">Business Intelligence. </w:t>
+        <w:t xml:space="preserve">Business </w:t>
+      </w:r>
+      <w:proofErr w:type="spellStart"/>
+      <w:r>
+        <w:rPr>
+          <w:i/>
+          <w:lang w:eastAsia="ar-SA"/>
+        </w:rPr>
+        <w:t>Intelligence</w:t>
+      </w:r>
+      <w:proofErr w:type="spellEnd"/>
+      <w:r>
+        <w:rPr>
+          <w:i/>
+          <w:lang w:eastAsia="ar-SA"/>
+        </w:rPr>
+        <w:t xml:space="preserve">. </w:t>
       </w:r>
       <w:r>
         <w:rPr>
@@ -146,11 +216,72 @@
           <w:i/>
           <w:lang w:eastAsia="ar-SA"/>
         </w:rPr>
-        <w:t>Daniel Gads Melo Sousa</w:t>
+        <w:t xml:space="preserve">Daniel </w:t>
+      </w:r>
+      <w:proofErr w:type="spellStart"/>
+      <w:r>
+        <w:rPr>
+          <w:b/>
+          <w:i/>
+          <w:lang w:eastAsia="ar-SA"/>
+        </w:rPr>
+        <w:t>Gads</w:t>
+      </w:r>
+      <w:proofErr w:type="spellEnd"/>
+      <w:r>
+        <w:rPr>
+          <w:b/>
+          <w:i/>
+          <w:lang w:eastAsia="ar-SA"/>
+        </w:rPr>
+        <w:t xml:space="preserve"> Melo Sousa</w:t>
+      </w:r>
+    </w:p>
+    <w:p>
+      <w:pPr>
+        <w:spacing w:after="168"/>
+        <w:ind w:firstLine="708"/>
+        <w:jc w:val="left"/>
+      </w:pPr>
+      <w:r>
+        <w:t>Agradeço aos meus companheiros de grupo, a minha família pelo apoio, aos professores do curso que me guiaram por esse caminho, também a todos os obstáculos que tive no meio do caminho, que antes não percebia</w:t>
+      </w:r>
+      <w:r>
+        <w:t>, mas</w:t>
+      </w:r>
+      <w:r>
+        <w:t xml:space="preserve"> hoje</w:t>
+      </w:r>
+      <w:r>
+        <w:t xml:space="preserve"> percebo que</w:t>
+      </w:r>
+      <w:r>
+        <w:t xml:space="preserve"> me fizeram mais forte.</w:t>
+      </w:r>
+      <w:bookmarkStart w:id="0" w:name="_GoBack"/>
+      <w:bookmarkEnd w:id="0"/>
+    </w:p>
+    <w:p>
+      <w:pPr>
+        <w:spacing w:after="168"/>
+        <w:ind w:firstLine="708"/>
+        <w:jc w:val="right"/>
+        <w:rPr>
+          <w:b/>
+          <w:i/>
+          <w:lang w:eastAsia="ar-SA"/>
+        </w:rPr>
+      </w:pPr>
+      <w:r>
+        <w:rPr>
+          <w:b/>
+          <w:i/>
+        </w:rPr>
+        <w:t>Pedro Henrique Pereira de Oliveira</w:t>
       </w:r>
     </w:p>
     <w:sectPr>
-      <w:headerReference w:type="default" r:id="rId7"/>
+      <w:headerReference w:type="default" r:id="rId8"/>
       <w:pgSz w:w="11906" w:h="16838"/>
       <w:pgMar w:top="1701" w:right="1134" w:bottom="1134" w:left="1701" w:header="1134" w:footer="709" w:gutter="0"/>
       <w:pgNumType w:start="12"/>
@@ -162,7 +293,7 @@
 </file>
 
 <file path=word/endnotes.xml><?xml version="1.0" encoding="utf-8"?>
-<w:endnotes xmlns:ve="http://schemas.openxmlformats.org/markup-compatibility/2006" xmlns:o="urn:schemas-microsoft-com:office:office" xmlns:r="http://schemas.openxmlformats.org/officeDocument/2006/relationships" xmlns:m="http://schemas.openxmlformats.org/officeDocument/2006/math" xmlns:v="urn:schemas-microsoft-com:vml" xmlns:wp="http://schemas.openxmlformats.org/drawingml/2006/wordprocessingDrawing" xmlns:w10="urn:schemas-microsoft-com:office:word" xmlns:w="http://schemas.openxmlformats.org/wordprocessingml/2006/main" xmlns:wne="http://schemas.microsoft.com/office/word/2006/wordml">
+<w:endnotes xmlns:wpc="http://schemas.microsoft.com/office/word/2010/wordprocessingCanvas" xmlns:mc="http://schemas.openxmlformats.org/markup-compatibility/2006" xmlns:o="urn:schemas-microsoft-com:office:office" xmlns:r="http://schemas.openxmlformats.org/officeDocument/2006/relationships" xmlns:m="http://schemas.openxmlformats.org/officeDocument/2006/math" xmlns:v="urn:schemas-microsoft-com:vml" xmlns:wp14="http://schemas.microsoft.com/office/word/2010/wordprocessingDrawing" xmlns:wp="http://schemas.openxmlformats.org/drawingml/2006/wordprocessingDrawing" xmlns:w10="urn:schemas-microsoft-com:office:word" xmlns:w="http://schemas.openxmlformats.org/wordprocessingml/2006/main" xmlns:w14="http://schemas.microsoft.com/office/word/2010/wordml" xmlns:wpg="http://schemas.microsoft.com/office/word/2010/wordprocessingGroup" xmlns:wpi="http://schemas.microsoft.com/office/word/2010/wordprocessingInk" xmlns:wne="http://schemas.microsoft.com/office/word/2006/wordml" xmlns:wps="http://schemas.microsoft.com/office/word/2010/wordprocessingShape" mc:Ignorable="w14 wp14">
   <w:endnote w:type="separator" w:id="-1">
     <w:p>
       <w:pPr>
@@ -187,7 +318,7 @@
 </file>
 
 <file path=word/footnotes.xml><?xml version="1.0" encoding="utf-8"?>
-<w:footnotes xmlns:ve="http://schemas.openxmlformats.org/markup-compatibility/2006" xmlns:o="urn:schemas-microsoft-com:office:office" xmlns:r="http://schemas.openxmlformats.org/officeDocument/2006/relationships" xmlns:m="http://schemas.openxmlformats.org/officeDocument/2006/math" xmlns:v="urn:schemas-microsoft-com:vml" xmlns:wp="http://schemas.openxmlformats.org/drawingml/2006/wordprocessingDrawing" xmlns:w10="urn:schemas-microsoft-com:office:word" xmlns:w="http://schemas.openxmlformats.org/wordprocessingml/2006/main" xmlns:wne="http://schemas.microsoft.com/office/word/2006/wordml">
+<w:footnotes xmlns:wpc="http://schemas.microsoft.com/office/word/2010/wordprocessingCanvas" xmlns:mc="http://schemas.openxmlformats.org/markup-compatibility/2006" xmlns:o="urn:schemas-microsoft-com:office:office" xmlns:r="http://schemas.openxmlformats.org/officeDocument/2006/relationships" xmlns:m="http://schemas.openxmlformats.org/officeDocument/2006/math" xmlns:v="urn:schemas-microsoft-com:vml" xmlns:wp14="http://schemas.microsoft.com/office/word/2010/wordprocessingDrawing" xmlns:wp="http://schemas.openxmlformats.org/drawingml/2006/wordprocessingDrawing" xmlns:w10="urn:schemas-microsoft-com:office:word" xmlns:w="http://schemas.openxmlformats.org/wordprocessingml/2006/main" xmlns:w14="http://schemas.microsoft.com/office/word/2010/wordml" xmlns:wpg="http://schemas.microsoft.com/office/word/2010/wordprocessingGroup" xmlns:wpi="http://schemas.microsoft.com/office/word/2010/wordprocessingInk" xmlns:wne="http://schemas.microsoft.com/office/word/2006/wordml" xmlns:wps="http://schemas.microsoft.com/office/word/2010/wordprocessingShape" mc:Ignorable="w14 wp14">
   <w:footnote w:type="separator" w:id="-1">
     <w:p>
       <w:pPr>
@@ -212,10 +343,10 @@
 </file>
 
 <file path=word/header1.xml><?xml version="1.0" encoding="utf-8"?>
-<w:hdr xmlns:ve="http://schemas.openxmlformats.org/markup-compatibility/2006" xmlns:o="urn:schemas-microsoft-com:office:office" xmlns:r="http://schemas.openxmlformats.org/officeDocument/2006/relationships" xmlns:m="http://schemas.openxmlformats.org/officeDocument/2006/math" xmlns:v="urn:schemas-microsoft-com:vml" xmlns:wp="http://schemas.openxmlformats.org/drawingml/2006/wordprocessingDrawing" xmlns:w10="urn:schemas-microsoft-com:office:word" xmlns:w="http://schemas.openxmlformats.org/wordprocessingml/2006/main" xmlns:wne="http://schemas.microsoft.com/office/word/2006/wordml">
+<w:hdr xmlns:wpc="http://schemas.microsoft.com/office/word/2010/wordprocessingCanvas" xmlns:mc="http://schemas.openxmlformats.org/markup-compatibility/2006" xmlns:o="urn:schemas-microsoft-com:office:office" xmlns:r="http://schemas.openxmlformats.org/officeDocument/2006/relationships" xmlns:m="http://schemas.openxmlformats.org/officeDocument/2006/math" xmlns:v="urn:schemas-microsoft-com:vml" xmlns:wp14="http://schemas.microsoft.com/office/word/2010/wordprocessingDrawing" xmlns:wp="http://schemas.openxmlformats.org/drawingml/2006/wordprocessingDrawing" xmlns:w10="urn:schemas-microsoft-com:office:word" xmlns:w="http://schemas.openxmlformats.org/wordprocessingml/2006/main" xmlns:w14="http://schemas.microsoft.com/office/word/2010/wordml" xmlns:wpg="http://schemas.microsoft.com/office/word/2010/wordprocessingGroup" xmlns:wpi="http://schemas.microsoft.com/office/word/2010/wordprocessingInk" xmlns:wne="http://schemas.microsoft.com/office/word/2006/wordml" xmlns:wps="http://schemas.microsoft.com/office/word/2010/wordprocessingShape" mc:Ignorable="w14 wp14">
   <w:p>
     <w:pPr>
-      <w:pStyle w:val="Header"/>
+      <w:pStyle w:val="Cabealho"/>
       <w:spacing w:after="168"/>
     </w:pPr>
   </w:p>
@@ -223,7 +354,7 @@
 </file>
 
 <file path=word/numbering.xml><?xml version="1.0" encoding="utf-8"?>
-<w:numbering xmlns:ve="http://schemas.openxmlformats.org/markup-compatibility/2006" xmlns:o="urn:schemas-microsoft-com:office:office" xmlns:r="http://schemas.openxmlformats.org/officeDocument/2006/relationships" xmlns:m="http://schemas.openxmlformats.org/officeDocument/2006/math" xmlns:v="urn:schemas-microsoft-com:vml" xmlns:wp="http://schemas.openxmlformats.org/drawingml/2006/wordprocessingDrawing" xmlns:w10="urn:schemas-microsoft-com:office:word" xmlns:w="http://schemas.openxmlformats.org/wordprocessingml/2006/main" xmlns:wne="http://schemas.microsoft.com/office/word/2006/wordml">
+<w:numbering xmlns:wpc="http://schemas.microsoft.com/office/word/2010/wordprocessingCanvas" xmlns:mc="http://schemas.openxmlformats.org/markup-compatibility/2006" xmlns:o="urn:schemas-microsoft-com:office:office" xmlns:r="http://schemas.openxmlformats.org/officeDocument/2006/relationships" xmlns:m="http://schemas.openxmlformats.org/officeDocument/2006/math" xmlns:v="urn:schemas-microsoft-com:vml" xmlns:wp14="http://schemas.microsoft.com/office/word/2010/wordprocessingDrawing" xmlns:wp="http://schemas.openxmlformats.org/drawingml/2006/wordprocessingDrawing" xmlns:w10="urn:schemas-microsoft-com:office:word" xmlns:w="http://schemas.openxmlformats.org/wordprocessingml/2006/main" xmlns:w14="http://schemas.microsoft.com/office/word/2010/wordml" xmlns:wpg="http://schemas.microsoft.com/office/word/2010/wordprocessingGroup" xmlns:wpi="http://schemas.microsoft.com/office/word/2010/wordprocessingInk" xmlns:wne="http://schemas.microsoft.com/office/word/2006/wordml" xmlns:wps="http://schemas.microsoft.com/office/word/2010/wordprocessingShape" mc:Ignorable="w14 wp14">
   <w:abstractNum w:abstractNumId="0">
     <w:nsid w:val="00000001"/>
     <w:multiLevelType w:val="multilevel"/>
@@ -2772,14 +2903,12 @@
 </file>
 
 <file path=word/styles.xml><?xml version="1.0" encoding="utf-8"?>
-<w:styles xmlns:r="http://schemas.openxmlformats.org/officeDocument/2006/relationships" xmlns:w="http://schemas.openxmlformats.org/wordprocessingml/2006/main">
+<w:styles xmlns:mc="http://schemas.openxmlformats.org/markup-compatibility/2006" xmlns:r="http://schemas.openxmlformats.org/officeDocument/2006/relationships" xmlns:w="http://schemas.openxmlformats.org/wordprocessingml/2006/main" xmlns:w14="http://schemas.microsoft.com/office/word/2010/wordml" mc:Ignorable="w14">
   <w:docDefaults>
     <w:rPrDefault>
       <w:rPr>
         <w:rFonts w:ascii="Calibri" w:eastAsia="Calibri" w:hAnsi="Calibri" w:cs="Times New Roman"/>
-        <w:sz w:val="22"/>
-        <w:szCs w:val="22"/>
-        <w:lang w:val="pt-BR" w:eastAsia="ja-JP" w:bidi="ar-SA"/>
+        <w:lang w:val="pt-BR" w:eastAsia="pt-BR" w:bidi="ar-SA"/>
       </w:rPr>
     </w:rPrDefault>
     <w:pPrDefault/>
@@ -2934,14 +3063,15 @@
     <w:rPr>
       <w:rFonts w:ascii="Arial" w:hAnsi="Arial"/>
       <w:sz w:val="24"/>
+      <w:szCs w:val="22"/>
       <w:lang w:eastAsia="en-US"/>
     </w:rPr>
   </w:style>
-  <w:style w:type="paragraph" w:styleId="Heading1">
+  <w:style w:type="paragraph" w:styleId="Ttulo1">
     <w:name w:val="heading 1"/>
     <w:basedOn w:val="Normal"/>
     <w:next w:val="Normal"/>
-    <w:link w:val="Heading1Char"/>
+    <w:link w:val="Ttulo1Char"/>
     <w:uiPriority w:val="99"/>
     <w:qFormat/>
     <w:rsid w:val="003727CB"/>
@@ -2960,11 +3090,11 @@
       <w:szCs w:val="28"/>
     </w:rPr>
   </w:style>
-  <w:style w:type="paragraph" w:styleId="Heading2">
+  <w:style w:type="paragraph" w:styleId="Ttulo2">
     <w:name w:val="heading 2"/>
-    <w:basedOn w:val="Heading1"/>
+    <w:basedOn w:val="Ttulo1"/>
     <w:next w:val="Normal"/>
-    <w:link w:val="Heading2Char"/>
+    <w:link w:val="Ttulo2Char"/>
     <w:uiPriority w:val="99"/>
     <w:qFormat/>
     <w:rsid w:val="00494681"/>
@@ -2986,11 +3116,11 @@
       <w:lang w:eastAsia="ar-SA"/>
     </w:rPr>
   </w:style>
-  <w:style w:type="paragraph" w:styleId="Heading3">
+  <w:style w:type="paragraph" w:styleId="Ttulo3">
     <w:name w:val="heading 3"/>
     <w:basedOn w:val="Normal"/>
     <w:next w:val="Normal"/>
-    <w:link w:val="Heading3Char"/>
+    <w:link w:val="Ttulo3Char"/>
     <w:uiPriority w:val="99"/>
     <w:qFormat/>
     <w:rsid w:val="003727CB"/>
@@ -3007,11 +3137,11 @@
       <w:bCs/>
     </w:rPr>
   </w:style>
-  <w:style w:type="paragraph" w:styleId="Heading4">
+  <w:style w:type="paragraph" w:styleId="Ttulo4">
     <w:name w:val="heading 4"/>
     <w:basedOn w:val="Normal"/>
     <w:next w:val="Normal"/>
-    <w:link w:val="Heading4Char"/>
+    <w:link w:val="Ttulo4Char"/>
     <w:uiPriority w:val="99"/>
     <w:qFormat/>
     <w:rsid w:val="00494681"/>
@@ -3031,17 +3161,17 @@
       <w:color w:val="4F81BD"/>
     </w:rPr>
   </w:style>
-  <w:style w:type="character" w:default="1" w:styleId="DefaultParagraphFont">
+  <w:style w:type="character" w:default="1" w:styleId="Fontepargpadro">
     <w:name w:val="Default Paragraph Font"/>
-    <w:uiPriority w:val="99"/>
-    <w:semiHidden/>
-  </w:style>
-  <w:style w:type="table" w:default="1" w:styleId="TableNormal">
-    <w:name w:val="Normal Table"/>
-    <w:uiPriority w:val="99"/>
+    <w:uiPriority w:val="1"/>
     <w:semiHidden/>
     <w:unhideWhenUsed/>
-    <w:qFormat/>
+  </w:style>
+  <w:style w:type="table" w:default="1" w:styleId="Tabelanormal">
+    <w:name w:val="Normal Table"/>
+    <w:uiPriority w:val="99"/>
+    <w:semiHidden/>
+    <w:unhideWhenUsed/>
     <w:tblPr>
       <w:tblInd w:w="0" w:type="dxa"/>
       <w:tblCellMar>
@@ -3052,16 +3182,15 @@
       </w:tblCellMar>
     </w:tblPr>
   </w:style>
-  <w:style w:type="numbering" w:default="1" w:styleId="NoList">
+  <w:style w:type="numbering" w:default="1" w:styleId="Semlista">
     <w:name w:val="No List"/>
     <w:uiPriority w:val="99"/>
     <w:semiHidden/>
     <w:unhideWhenUsed/>
   </w:style>
-  <w:style w:type="character" w:customStyle="1" w:styleId="Heading1Char">
-    <w:name w:val="Heading 1 Char"/>
-    <w:basedOn w:val="DefaultParagraphFont"/>
-    <w:link w:val="Heading1"/>
+  <w:style w:type="character" w:customStyle="1" w:styleId="Ttulo1Char">
+    <w:name w:val="Título 1 Char"/>
+    <w:link w:val="Ttulo1"/>
     <w:uiPriority w:val="99"/>
     <w:locked/>
     <w:rsid w:val="003727CB"/>
@@ -3074,10 +3203,9 @@
       <w:szCs w:val="28"/>
     </w:rPr>
   </w:style>
-  <w:style w:type="character" w:customStyle="1" w:styleId="Heading2Char">
-    <w:name w:val="Heading 2 Char"/>
-    <w:basedOn w:val="DefaultParagraphFont"/>
-    <w:link w:val="Heading2"/>
+  <w:style w:type="character" w:customStyle="1" w:styleId="Ttulo2Char">
+    <w:name w:val="Título 2 Char"/>
+    <w:link w:val="Ttulo2"/>
     <w:uiPriority w:val="99"/>
     <w:locked/>
     <w:rsid w:val="00494681"/>
@@ -3091,10 +3219,9 @@
       <w:lang w:eastAsia="ar-SA" w:bidi="ar-SA"/>
     </w:rPr>
   </w:style>
-  <w:style w:type="character" w:customStyle="1" w:styleId="Heading3Char">
-    <w:name w:val="Heading 3 Char"/>
-    <w:basedOn w:val="DefaultParagraphFont"/>
-    <w:link w:val="Heading3"/>
+  <w:style w:type="character" w:customStyle="1" w:styleId="Ttulo3Char">
+    <w:name w:val="Título 3 Char"/>
+    <w:link w:val="Ttulo3"/>
     <w:uiPriority w:val="99"/>
     <w:locked/>
     <w:rsid w:val="003727CB"/>
@@ -3105,10 +3232,9 @@
       <w:sz w:val="24"/>
     </w:rPr>
   </w:style>
-  <w:style w:type="character" w:customStyle="1" w:styleId="Heading4Char">
-    <w:name w:val="Heading 4 Char"/>
-    <w:basedOn w:val="DefaultParagraphFont"/>
-    <w:link w:val="Heading4"/>
+  <w:style w:type="character" w:customStyle="1" w:styleId="Ttulo4Char">
+    <w:name w:val="Título 4 Char"/>
+    <w:link w:val="Ttulo4"/>
     <w:uiPriority w:val="99"/>
     <w:locked/>
     <w:rsid w:val="00494681"/>
@@ -3122,7 +3248,7 @@
       <w:sz w:val="24"/>
     </w:rPr>
   </w:style>
-  <w:style w:type="paragraph" w:styleId="NoSpacing">
+  <w:style w:type="paragraph" w:styleId="SemEspaamento">
     <w:name w:val="No Spacing"/>
     <w:aliases w:val="Capa"/>
     <w:next w:val="Normal"/>
@@ -3139,14 +3265,13 @@
       <w:b/>
       <w:caps/>
       <w:sz w:val="24"/>
-      <w:szCs w:val="20"/>
       <w:lang w:eastAsia="ar-SA"/>
     </w:rPr>
   </w:style>
-  <w:style w:type="paragraph" w:styleId="Header">
+  <w:style w:type="paragraph" w:styleId="Cabealho">
     <w:name w:val="header"/>
     <w:basedOn w:val="Normal"/>
-    <w:link w:val="HeaderChar"/>
+    <w:link w:val="CabealhoChar"/>
     <w:uiPriority w:val="99"/>
     <w:rsid w:val="00F629C7"/>
     <w:pPr>
@@ -3157,10 +3282,9 @@
       <w:spacing w:line="240" w:lineRule="auto"/>
     </w:pPr>
   </w:style>
-  <w:style w:type="character" w:customStyle="1" w:styleId="HeaderChar">
-    <w:name w:val="Header Char"/>
-    <w:basedOn w:val="DefaultParagraphFont"/>
-    <w:link w:val="Header"/>
+  <w:style w:type="character" w:customStyle="1" w:styleId="CabealhoChar">
+    <w:name w:val="Cabeçalho Char"/>
+    <w:link w:val="Cabealho"/>
     <w:uiPriority w:val="99"/>
     <w:locked/>
     <w:rsid w:val="00F629C7"/>
@@ -3168,10 +3292,10 @@
       <w:rFonts w:cs="Times New Roman"/>
     </w:rPr>
   </w:style>
-  <w:style w:type="paragraph" w:styleId="Footer">
+  <w:style w:type="paragraph" w:styleId="Rodap">
     <w:name w:val="footer"/>
     <w:basedOn w:val="Normal"/>
-    <w:link w:val="FooterChar"/>
+    <w:link w:val="RodapChar"/>
     <w:uiPriority w:val="99"/>
     <w:rsid w:val="00F629C7"/>
     <w:pPr>
@@ -3182,10 +3306,9 @@
       <w:spacing w:line="240" w:lineRule="auto"/>
     </w:pPr>
   </w:style>
-  <w:style w:type="character" w:customStyle="1" w:styleId="FooterChar">
-    <w:name w:val="Footer Char"/>
-    <w:basedOn w:val="DefaultParagraphFont"/>
-    <w:link w:val="Footer"/>
+  <w:style w:type="character" w:customStyle="1" w:styleId="RodapChar">
+    <w:name w:val="Rodapé Char"/>
+    <w:link w:val="Rodap"/>
     <w:uiPriority w:val="99"/>
     <w:locked/>
     <w:rsid w:val="00F629C7"/>
@@ -3195,7 +3318,6 @@
   </w:style>
   <w:style w:type="character" w:styleId="Hyperlink">
     <w:name w:val="Hyperlink"/>
-    <w:basedOn w:val="DefaultParagraphFont"/>
     <w:uiPriority w:val="99"/>
     <w:rsid w:val="002C4A86"/>
     <w:rPr>
@@ -3204,7 +3326,7 @@
       <w:u w:val="none"/>
     </w:rPr>
   </w:style>
-  <w:style w:type="paragraph" w:styleId="TOC1">
+  <w:style w:type="paragraph" w:styleId="Sumrio1">
     <w:name w:val="toc 1"/>
     <w:basedOn w:val="Normal"/>
     <w:uiPriority w:val="99"/>
@@ -3227,9 +3349,9 @@
       <w:lang w:eastAsia="ar-SA"/>
     </w:rPr>
   </w:style>
-  <w:style w:type="paragraph" w:styleId="TOC2">
+  <w:style w:type="paragraph" w:styleId="Sumrio2">
     <w:name w:val="toc 2"/>
-    <w:basedOn w:val="TOC1"/>
+    <w:basedOn w:val="Sumrio1"/>
     <w:uiPriority w:val="99"/>
     <w:rsid w:val="00C05C0A"/>
     <w:pPr>
@@ -3240,9 +3362,9 @@
       <w:szCs w:val="22"/>
     </w:rPr>
   </w:style>
-  <w:style w:type="paragraph" w:styleId="TOC3">
+  <w:style w:type="paragraph" w:styleId="Sumrio3">
     <w:name w:val="toc 3"/>
-    <w:basedOn w:val="TOC2"/>
+    <w:basedOn w:val="Sumrio2"/>
     <w:uiPriority w:val="99"/>
     <w:rsid w:val="00C05C0A"/>
     <w:pPr>
@@ -3254,7 +3376,7 @@
       <w:szCs w:val="20"/>
     </w:rPr>
   </w:style>
-  <w:style w:type="paragraph" w:styleId="ListParagraph">
+  <w:style w:type="paragraph" w:styleId="PargrafodaLista">
     <w:name w:val="List Paragraph"/>
     <w:basedOn w:val="Normal"/>
     <w:uiPriority w:val="99"/>
@@ -3305,10 +3427,10 @@
       <w:lang w:eastAsia="ar-SA"/>
     </w:rPr>
   </w:style>
-  <w:style w:type="paragraph" w:styleId="BalloonText">
+  <w:style w:type="paragraph" w:styleId="Textodebalo">
     <w:name w:val="Balloon Text"/>
     <w:basedOn w:val="Normal"/>
-    <w:link w:val="BalloonTextChar"/>
+    <w:link w:val="TextodebaloChar"/>
     <w:uiPriority w:val="99"/>
     <w:semiHidden/>
     <w:rsid w:val="00930C2C"/>
@@ -3321,10 +3443,9 @@
       <w:szCs w:val="16"/>
     </w:rPr>
   </w:style>
-  <w:style w:type="character" w:customStyle="1" w:styleId="BalloonTextChar">
-    <w:name w:val="Balloon Text Char"/>
-    <w:basedOn w:val="DefaultParagraphFont"/>
-    <w:link w:val="BalloonText"/>
+  <w:style w:type="character" w:customStyle="1" w:styleId="TextodebaloChar">
+    <w:name w:val="Texto de balão Char"/>
+    <w:link w:val="Textodebalo"/>
     <w:uiPriority w:val="99"/>
     <w:semiHidden/>
     <w:locked/>
@@ -3358,7 +3479,6 @@
   </w:style>
   <w:style w:type="character" w:customStyle="1" w:styleId="apple-style-span">
     <w:name w:val="apple-style-span"/>
-    <w:basedOn w:val="DefaultParagraphFont"/>
     <w:uiPriority w:val="99"/>
     <w:rsid w:val="00753F60"/>
     <w:rPr>
@@ -3367,7 +3487,6 @@
   </w:style>
   <w:style w:type="character" w:customStyle="1" w:styleId="apple-converted-space">
     <w:name w:val="apple-converted-space"/>
-    <w:basedOn w:val="DefaultParagraphFont"/>
     <w:uiPriority w:val="99"/>
     <w:rsid w:val="00753F60"/>
     <w:rPr>
@@ -3376,7 +3495,6 @@
   </w:style>
   <w:style w:type="character" w:customStyle="1" w:styleId="arial121">
     <w:name w:val="arial121"/>
-    <w:basedOn w:val="DefaultParagraphFont"/>
     <w:uiPriority w:val="99"/>
     <w:rsid w:val="00940C99"/>
     <w:rPr>
@@ -3421,7 +3539,6 @@
       <w:rFonts w:ascii="Arial" w:eastAsia="Times New Roman" w:hAnsi="Arial"/>
       <w:b/>
       <w:sz w:val="24"/>
-      <w:szCs w:val="20"/>
       <w:lang w:eastAsia="ar-SA"/>
     </w:rPr>
   </w:style>
@@ -3437,13 +3554,12 @@
     <w:rPr>
       <w:rFonts w:ascii="Arial" w:eastAsia="Times New Roman" w:hAnsi="Arial"/>
       <w:sz w:val="24"/>
-      <w:szCs w:val="20"/>
       <w:lang w:eastAsia="ar-SA"/>
     </w:rPr>
   </w:style>
-  <w:style w:type="paragraph" w:styleId="TOCHeading">
+  <w:style w:type="paragraph" w:styleId="CabealhodoSumrio">
     <w:name w:val="TOC Heading"/>
-    <w:basedOn w:val="Heading1"/>
+    <w:basedOn w:val="Ttulo1"/>
     <w:next w:val="Normal"/>
     <w:uiPriority w:val="99"/>
     <w:qFormat/>
@@ -3456,7 +3572,7 @@
       <w:lang w:eastAsia="pt-BR"/>
     </w:rPr>
   </w:style>
-  <w:style w:type="paragraph" w:styleId="Caption">
+  <w:style w:type="paragraph" w:styleId="Legenda">
     <w:name w:val="caption"/>
     <w:basedOn w:val="Normal"/>
     <w:next w:val="Normal"/>
@@ -3476,7 +3592,7 @@
   </w:style>
   <w:style w:type="paragraph" w:customStyle="1" w:styleId="Graficos">
     <w:name w:val="Graficos"/>
-    <w:basedOn w:val="Caption"/>
+    <w:basedOn w:val="Legenda"/>
     <w:uiPriority w:val="99"/>
     <w:rsid w:val="005C2D92"/>
     <w:pPr>
@@ -3498,12 +3614,11 @@
     <w:rPr>
       <w:rFonts w:ascii="Arial" w:hAnsi="Arial"/>
       <w:bCs/>
-      <w:sz w:val="20"/>
       <w:szCs w:val="18"/>
       <w:lang w:eastAsia="en-US"/>
     </w:rPr>
   </w:style>
-  <w:style w:type="paragraph" w:styleId="TableofFigures">
+  <w:style w:type="paragraph" w:styleId="ndicedeilustraes">
     <w:name w:val="table of figures"/>
     <w:basedOn w:val="Normal"/>
     <w:next w:val="Normal"/>
@@ -3539,7 +3654,7 @@
       <w:sz w:val="20"/>
     </w:rPr>
   </w:style>
-  <w:style w:type="paragraph" w:styleId="Bibliography">
+  <w:style w:type="paragraph" w:styleId="Bibliografia">
     <w:name w:val="Bibliography"/>
     <w:basedOn w:val="Normal"/>
     <w:next w:val="Normal"/>
@@ -3548,22 +3663,17 @@
   </w:style>
   <w:style w:type="character" w:customStyle="1" w:styleId="freebirdformeditorviewresponsessummaryquestiontitle">
     <w:name w:val="freebirdformeditorviewresponsessummaryquestiontitle"/>
-    <w:basedOn w:val="DefaultParagraphFont"/>
     <w:uiPriority w:val="99"/>
     <w:rsid w:val="00121951"/>
     <w:rPr>
       <w:rFonts w:cs="Times New Roman"/>
     </w:rPr>
   </w:style>
-  <w:style w:type="table" w:styleId="TableGrid">
+  <w:style w:type="table" w:styleId="Tabelacomgrade">
     <w:name w:val="Table Grid"/>
-    <w:basedOn w:val="TableNormal"/>
+    <w:basedOn w:val="Tabelanormal"/>
     <w:uiPriority w:val="99"/>
     <w:rsid w:val="00121951"/>
-    <w:rPr>
-      <w:sz w:val="20"/>
-      <w:szCs w:val="20"/>
-    </w:rPr>
     <w:tblPr>
       <w:tblInd w:w="0" w:type="dxa"/>
       <w:tblBorders>
@@ -3582,9 +3692,8 @@
       </w:tblCellMar>
     </w:tblPr>
   </w:style>
-  <w:style w:type="character" w:styleId="Emphasis">
+  <w:style w:type="character" w:styleId="nfase">
     <w:name w:val="Emphasis"/>
-    <w:basedOn w:val="DefaultParagraphFont"/>
     <w:uiPriority w:val="99"/>
     <w:qFormat/>
     <w:rsid w:val="00336F1A"/>
@@ -3594,7 +3703,7 @@
       <w:iCs/>
     </w:rPr>
   </w:style>
-  <w:style w:type="paragraph" w:styleId="Index1">
+  <w:style w:type="paragraph" w:styleId="Remissivo1">
     <w:name w:val="index 1"/>
     <w:basedOn w:val="Normal"/>
     <w:next w:val="Normal"/>
@@ -3607,10 +3716,10 @@
       <w:ind w:left="240" w:hanging="240"/>
     </w:pPr>
   </w:style>
-  <w:style w:type="paragraph" w:styleId="HTMLPreformatted">
+  <w:style w:type="paragraph" w:styleId="Pr-formataoHTML">
     <w:name w:val="HTML Preformatted"/>
     <w:basedOn w:val="Normal"/>
-    <w:link w:val="HTMLPreformattedChar"/>
+    <w:link w:val="Pr-formataoHTMLChar"/>
     <w:uiPriority w:val="99"/>
     <w:semiHidden/>
     <w:rsid w:val="00421460"/>
@@ -3643,10 +3752,9 @@
       <w:lang w:eastAsia="pt-BR"/>
     </w:rPr>
   </w:style>
-  <w:style w:type="character" w:customStyle="1" w:styleId="HTMLPreformattedChar">
-    <w:name w:val="HTML Preformatted Char"/>
-    <w:basedOn w:val="DefaultParagraphFont"/>
-    <w:link w:val="HTMLPreformatted"/>
+  <w:style w:type="character" w:customStyle="1" w:styleId="Pr-formataoHTMLChar">
+    <w:name w:val="Pré-formatação HTML Char"/>
+    <w:link w:val="Pr-formataoHTML"/>
     <w:uiPriority w:val="99"/>
     <w:semiHidden/>
     <w:locked/>
@@ -3733,10 +3841,9 @@
       <w:color w:val="000000"/>
       <w:sz w:val="24"/>
       <w:szCs w:val="24"/>
-      <w:lang w:eastAsia="pt-BR"/>
     </w:rPr>
   </w:style>
-  <w:style w:type="paragraph" w:styleId="TOC5">
+  <w:style w:type="paragraph" w:styleId="Sumrio5">
     <w:name w:val="toc 5"/>
     <w:basedOn w:val="Normal"/>
     <w:next w:val="Normal"/>
@@ -3748,6 +3855,196 @@
       <w:spacing w:after="100"/>
       <w:ind w:left="960"/>
     </w:pPr>
+  </w:style>
+</w:styles>
+</file>
+
+<file path=word/stylesWithEffects.xml><?xml version="1.0" encoding="utf-8"?>
+<w:styles xmlns:wpc="http://schemas.microsoft.com/office/word/2010/wordprocessingCanvas" xmlns:mc="http://schemas.openxmlformats.org/markup-compatibility/2006" xmlns:o="urn:schemas-microsoft-com:office:office" xmlns:r="http://schemas.openxmlformats.org/officeDocument/2006/relationships" xmlns:m="http://schemas.openxmlformats.org/officeDocument/2006/math" xmlns:v="urn:schemas-microsoft-com:vml" xmlns:wp14="http://schemas.microsoft.com/office/word/2010/wordprocessingDrawing" xmlns:wp="http://schemas.openxmlformats.org/drawingml/2006/wordprocessingDrawing" xmlns:w10="urn:schemas-microsoft-com:office:word" xmlns:w="http://schemas.openxmlformats.org/wordprocessingml/2006/main" xmlns:w14="http://schemas.microsoft.com/office/word/2010/wordml" xmlns:wpg="http://schemas.microsoft.com/office/word/2010/wordprocessingGroup" xmlns:wpi="http://schemas.microsoft.com/office/word/2010/wordprocessingInk" xmlns:wne="http://schemas.microsoft.com/office/word/2006/wordml" xmlns:wps="http://schemas.microsoft.com/office/word/2010/wordprocessingShape" mc:Ignorable="w14 wp14">
+  <w:docDefaults>
+    <w:rPrDefault>
+      <w:rPr>
+        <w:rFonts w:asciiTheme="minorHAnsi" w:eastAsiaTheme="minorEastAsia" w:hAnsiTheme="minorHAnsi" w:cstheme="minorBidi"/>
+        <w:sz w:val="22"/>
+        <w:szCs w:val="22"/>
+        <w:lang w:val="pt-BR" w:eastAsia="pt-BR" w:bidi="ar-SA"/>
+      </w:rPr>
+    </w:rPrDefault>
+    <w:pPrDefault>
+      <w:pPr>
+        <w:spacing w:after="200" w:line="276" w:lineRule="auto"/>
+      </w:pPr>
+    </w:pPrDefault>
+  </w:docDefaults>
+  <w:latentStyles w:defLockedState="0" w:defUIPriority="99" w:defSemiHidden="1" w:defUnhideWhenUsed="1" w:defQFormat="0" w:count="267">
+    <w:lsdException w:name="Normal" w:semiHidden="0" w:uiPriority="0" w:unhideWhenUsed="0" w:qFormat="1"/>
+    <w:lsdException w:name="heading 1" w:semiHidden="0" w:uiPriority="9" w:unhideWhenUsed="0" w:qFormat="1"/>
+    <w:lsdException w:name="heading 2" w:uiPriority="9" w:qFormat="1"/>
+    <w:lsdException w:name="heading 3" w:uiPriority="9" w:qFormat="1"/>
+    <w:lsdException w:name="heading 4" w:uiPriority="9" w:qFormat="1"/>
+    <w:lsdException w:name="heading 5" w:uiPriority="9" w:qFormat="1"/>
+    <w:lsdException w:name="heading 6" w:uiPriority="9" w:qFormat="1"/>
+    <w:lsdException w:name="heading 7" w:uiPriority="9" w:qFormat="1"/>
+    <w:lsdException w:name="heading 8" w:uiPriority="9" w:qFormat="1"/>
+    <w:lsdException w:name="heading 9" w:uiPriority="9" w:qFormat="1"/>
+    <w:lsdException w:name="toc 1" w:uiPriority="39"/>
+    <w:lsdException w:name="toc 2" w:uiPriority="39"/>
+    <w:lsdException w:name="toc 3" w:uiPriority="39"/>
+    <w:lsdException w:name="toc 4" w:uiPriority="39"/>
+    <w:lsdException w:name="toc 5" w:uiPriority="39"/>
+    <w:lsdException w:name="toc 6" w:uiPriority="39"/>
+    <w:lsdException w:name="toc 7" w:uiPriority="39"/>
+    <w:lsdException w:name="toc 8" w:uiPriority="39"/>
+    <w:lsdException w:name="toc 9" w:uiPriority="39"/>
+    <w:lsdException w:name="caption" w:uiPriority="35" w:qFormat="1"/>
+    <w:lsdException w:name="Title" w:semiHidden="0" w:uiPriority="10" w:unhideWhenUsed="0" w:qFormat="1"/>
+    <w:lsdException w:name="Default Paragraph Font" w:uiPriority="1"/>
+    <w:lsdException w:name="Subtitle" w:semiHidden="0" w:uiPriority="11" w:unhideWhenUsed="0" w:qFormat="1"/>
+    <w:lsdException w:name="Strong" w:semiHidden="0" w:uiPriority="22" w:unhideWhenUsed="0" w:qFormat="1"/>
+    <w:lsdException w:name="Emphasis" w:semiHidden="0" w:uiPriority="20" w:unhideWhenUsed="0" w:qFormat="1"/>
+    <w:lsdException w:name="Table Grid" w:semiHidden="0" w:uiPriority="59" w:unhideWhenUsed="0"/>
+    <w:lsdException w:name="Placeholder Text" w:unhideWhenUsed="0"/>
+    <w:lsdException w:name="No Spacing" w:semiHidden="0" w:uiPriority="1" w:unhideWhenUsed="0" w:qFormat="1"/>
+    <w:lsdException w:name="Light Shading" w:semiHidden="0" w:uiPriority="60" w:unhideWhenUsed="0"/>
+    <w:lsdException w:name="Light List" w:semiHidden="0" w:uiPriority="61" w:unhideWhenUsed="0"/>
+    <w:lsdException w:name="Light Grid" w:semiHidden="0" w:uiPriority="62" w:unhideWhenUsed="0"/>
+    <w:lsdException w:name="Medium Shading 1" w:semiHidden="0" w:uiPriority="63" w:unhideWhenUsed="0"/>
+    <w:lsdException w:name="Medium Shading 2" w:semiHidden="0" w:uiPriority="64" w:unhideWhenUsed="0"/>
+    <w:lsdException w:name="Medium List 1" w:semiHidden="0" w:uiPriority="65" w:unhideWhenUsed="0"/>
+    <w:lsdException w:name="Medium List 2" w:semiHidden="0" w:uiPriority="66" w:unhideWhenUsed="0"/>
+    <w:lsdException w:name="Medium Grid 1" w:semiHidden="0" w:uiPriority="67" w:unhideWhenUsed="0"/>
+    <w:lsdException w:name="Medium Grid 2" w:semiHidden="0" w:uiPriority="68" w:unhideWhenUsed="0"/>
+    <w:lsdException w:name="Medium Grid 3" w:semiHidden="0" w:uiPriority="69" w:unhideWhenUsed="0"/>
+    <w:lsdException w:name="Dark List" w:semiHidden="0" w:uiPriority="70" w:unhideWhenUsed="0"/>
+    <w:lsdException w:name="Colorful Shading" w:semiHidden="0" w:uiPriority="71" w:unhideWhenUsed="0"/>
+    <w:lsdException w:name="Colorful List" w:semiHidden="0" w:uiPriority="72" w:unhideWhenUsed="0"/>
+    <w:lsdException w:name="Colorful Grid" w:semiHidden="0" w:uiPriority="73" w:unhideWhenUsed="0"/>
+    <w:lsdException w:name="Light Shading Accent 1" w:semiHidden="0" w:uiPriority="60" w:unhideWhenUsed="0"/>
+    <w:lsdException w:name="Light List Accent 1" w:semiHidden="0" w:uiPriority="61" w:unhideWhenUsed="0"/>
+    <w:lsdException w:name="Light Grid Accent 1" w:semiHidden="0" w:uiPriority="62" w:unhideWhenUsed="0"/>
+    <w:lsdException w:name="Medium Shading 1 Accent 1" w:semiHidden="0" w:uiPriority="63" w:unhideWhenUsed="0"/>
+    <w:lsdException w:name="Medium Shading 2 Accent 1" w:semiHidden="0" w:uiPriority="64" w:unhideWhenUsed="0"/>
+    <w:lsdException w:name="Medium List 1 Accent 1" w:semiHidden="0" w:uiPriority="65" w:unhideWhenUsed="0"/>
+    <w:lsdException w:name="Revision" w:unhideWhenUsed="0"/>
+    <w:lsdException w:name="List Paragraph" w:semiHidden="0" w:uiPriority="34" w:unhideWhenUsed="0" w:qFormat="1"/>
+    <w:lsdException w:name="Quote" w:semiHidden="0" w:uiPriority="29" w:unhideWhenUsed="0" w:qFormat="1"/>
+    <w:lsdException w:name="Intense Quote" w:semiHidden="0" w:uiPriority="30" w:unhideWhenUsed="0" w:qFormat="1"/>
+    <w:lsdException w:name="Medium List 2 Accent 1" w:semiHidden="0" w:uiPriority="66" w:unhideWhenUsed="0"/>
+    <w:lsdException w:name="Medium Grid 1 Accent 1" w:semiHidden="0" w:uiPriority="67" w:unhideWhenUsed="0"/>
+    <w:lsdException w:name="Medium Grid 2 Accent 1" w:semiHidden="0" w:uiPriority="68" w:unhideWhenUsed="0"/>
+    <w:lsdException w:name="Medium Grid 3 Accent 1" w:semiHidden="0" w:uiPriority="69" w:unhideWhenUsed="0"/>
+    <w:lsdException w:name="Dark List Accent 1" w:semiHidden="0" w:uiPriority="70" w:unhideWhenUsed="0"/>
+    <w:lsdException w:name="Colorful Shading Accent 1" w:semiHidden="0" w:uiPriority="71" w:unhideWhenUsed="0"/>
+    <w:lsdException w:name="Colorful List Accent 1" w:semiHidden="0" w:uiPriority="72" w:unhideWhenUsed="0"/>
+    <w:lsdException w:name="Colorful Grid Accent 1" w:semiHidden="0" w:uiPriority="73" w:unhideWhenUsed="0"/>
+    <w:lsdException w:name="Light Shading Accent 2" w:semiHidden="0" w:uiPriority="60" w:unhideWhenUsed="0"/>
+    <w:lsdException w:name="Light List Accent 2" w:semiHidden="0" w:uiPriority="61" w:unhideWhenUsed="0"/>
+    <w:lsdException w:name="Light Grid Accent 2" w:semiHidden="0" w:uiPriority="62" w:unhideWhenUsed="0"/>
+    <w:lsdException w:name="Medium Shading 1 Accent 2" w:semiHidden="0" w:uiPriority="63" w:unhideWhenUsed="0"/>
+    <w:lsdException w:name="Medium Shading 2 Accent 2" w:semiHidden="0" w:uiPriority="64" w:unhideWhenUsed="0"/>
+    <w:lsdException w:name="Medium List 1 Accent 2" w:semiHidden="0" w:uiPriority="65" w:unhideWhenUsed="0"/>
+    <w:lsdException w:name="Medium List 2 Accent 2" w:semiHidden="0" w:uiPriority="66" w:unhideWhenUsed="0"/>
+    <w:lsdException w:name="Medium Grid 1 Accent 2" w:semiHidden="0" w:uiPriority="67" w:unhideWhenUsed="0"/>
+    <w:lsdException w:name="Medium Grid 2 Accent 2" w:semiHidden="0" w:uiPriority="68" w:unhideWhenUsed="0"/>
+    <w:lsdException w:name="Medium Grid 3 Accent 2" w:semiHidden="0" w:uiPriority="69" w:unhideWhenUsed="0"/>
+    <w:lsdException w:name="Dark List Accent 2" w:semiHidden="0" w:uiPriority="70" w:unhideWhenUsed="0"/>
+    <w:lsdException w:name="Colorful Shading Accent 2" w:semiHidden="0" w:uiPriority="71" w:unhideWhenUsed="0"/>
+    <w:lsdException w:name="Colorful List Accent 2" w:semiHidden="0" w:uiPriority="72" w:unhideWhenUsed="0"/>
+    <w:lsdException w:name="Colorful Grid Accent 2" w:semiHidden="0" w:uiPriority="73" w:unhideWhenUsed="0"/>
+    <w:lsdException w:name="Light Shading Accent 3" w:semiHidden="0" w:uiPriority="60" w:unhideWhenUsed="0"/>
+    <w:lsdException w:name="Light List Accent 3" w:semiHidden="0" w:uiPriority="61" w:unhideWhenUsed="0"/>
+    <w:lsdException w:name="Light Grid Accent 3" w:semiHidden="0" w:uiPriority="62" w:unhideWhenUsed="0"/>
+    <w:lsdException w:name="Medium Shading 1 Accent 3" w:semiHidden="0" w:uiPriority="63" w:unhideWhenUsed="0"/>
+    <w:lsdException w:name="Medium Shading 2 Accent 3" w:semiHidden="0" w:uiPriority="64" w:unhideWhenUsed="0"/>
+    <w:lsdException w:name="Medium List 1 Accent 3" w:semiHidden="0" w:uiPriority="65" w:unhideWhenUsed="0"/>
+    <w:lsdException w:name="Medium List 2 Accent 3" w:semiHidden="0" w:uiPriority="66" w:unhideWhenUsed="0"/>
+    <w:lsdException w:name="Medium Grid 1 Accent 3" w:semiHidden="0" w:uiPriority="67" w:unhideWhenUsed="0"/>
+    <w:lsdException w:name="Medium Grid 2 Accent 3" w:semiHidden="0" w:uiPriority="68" w:unhideWhenUsed="0"/>
+    <w:lsdException w:name="Medium Grid 3 Accent 3" w:semiHidden="0" w:uiPriority="69" w:unhideWhenUsed="0"/>
+    <w:lsdException w:name="Dark List Accent 3" w:semiHidden="0" w:uiPriority="70" w:unhideWhenUsed="0"/>
+    <w:lsdException w:name="Colorful Shading Accent 3" w:semiHidden="0" w:uiPriority="71" w:unhideWhenUsed="0"/>
+    <w:lsdException w:name="Colorful List Accent 3" w:semiHidden="0" w:uiPriority="72" w:unhideWhenUsed="0"/>
+    <w:lsdException w:name="Colorful Grid Accent 3" w:semiHidden="0" w:uiPriority="73" w:unhideWhenUsed="0"/>
+    <w:lsdException w:name="Light Shading Accent 4" w:semiHidden="0" w:uiPriority="60" w:unhideWhenUsed="0"/>
+    <w:lsdException w:name="Light List Accent 4" w:semiHidden="0" w:uiPriority="61" w:unhideWhenUsed="0"/>
+    <w:lsdException w:name="Light Grid Accent 4" w:semiHidden="0" w:uiPriority="62" w:unhideWhenUsed="0"/>
+    <w:lsdException w:name="Medium Shading 1 Accent 4" w:semiHidden="0" w:uiPriority="63" w:unhideWhenUsed="0"/>
+    <w:lsdException w:name="Medium Shading 2 Accent 4" w:semiHidden="0" w:uiPriority="64" w:unhideWhenUsed="0"/>
+    <w:lsdException w:name="Medium List 1 Accent 4" w:semiHidden="0" w:uiPriority="65" w:unhideWhenUsed="0"/>
+    <w:lsdException w:name="Medium List 2 Accent 4" w:semiHidden="0" w:uiPriority="66" w:unhideWhenUsed="0"/>
+    <w:lsdException w:name="Medium Grid 1 Accent 4" w:semiHidden="0" w:uiPriority="67" w:unhideWhenUsed="0"/>
+    <w:lsdException w:name="Medium Grid 2 Accent 4" w:semiHidden="0" w:uiPriority="68" w:unhideWhenUsed="0"/>
+    <w:lsdException w:name="Medium Grid 3 Accent 4" w:semiHidden="0" w:uiPriority="69" w:unhideWhenUsed="0"/>
+    <w:lsdException w:name="Dark List Accent 4" w:semiHidden="0" w:uiPriority="70" w:unhideWhenUsed="0"/>
+    <w:lsdException w:name="Colorful Shading Accent 4" w:semiHidden="0" w:uiPriority="71" w:unhideWhenUsed="0"/>
+    <w:lsdException w:name="Colorful List Accent 4" w:semiHidden="0" w:uiPriority="72" w:unhideWhenUsed="0"/>
+    <w:lsdException w:name="Colorful Grid Accent 4" w:semiHidden="0" w:uiPriority="73" w:unhideWhenUsed="0"/>
+    <w:lsdException w:name="Light Shading Accent 5" w:semiHidden="0" w:uiPriority="60" w:unhideWhenUsed="0"/>
+    <w:lsdException w:name="Light List Accent 5" w:semiHidden="0" w:uiPriority="61" w:unhideWhenUsed="0"/>
+    <w:lsdException w:name="Light Grid Accent 5" w:semiHidden="0" w:uiPriority="62" w:unhideWhenUsed="0"/>
+    <w:lsdException w:name="Medium Shading 1 Accent 5" w:semiHidden="0" w:uiPriority="63" w:unhideWhenUsed="0"/>
+    <w:lsdException w:name="Medium Shading 2 Accent 5" w:semiHidden="0" w:uiPriority="64" w:unhideWhenUsed="0"/>
+    <w:lsdException w:name="Medium List 1 Accent 5" w:semiHidden="0" w:uiPriority="65" w:unhideWhenUsed="0"/>
+    <w:lsdException w:name="Medium List 2 Accent 5" w:semiHidden="0" w:uiPriority="66" w:unhideWhenUsed="0"/>
+    <w:lsdException w:name="Medium Grid 1 Accent 5" w:semiHidden="0" w:uiPriority="67" w:unhideWhenUsed="0"/>
+    <w:lsdException w:name="Medium Grid 2 Accent 5" w:semiHidden="0" w:uiPriority="68" w:unhideWhenUsed="0"/>
+    <w:lsdException w:name="Medium Grid 3 Accent 5" w:semiHidden="0" w:uiPriority="69" w:unhideWhenUsed="0"/>
+    <w:lsdException w:name="Dark List Accent 5" w:semiHidden="0" w:uiPriority="70" w:unhideWhenUsed="0"/>
+    <w:lsdException w:name="Colorful Shading Accent 5" w:semiHidden="0" w:uiPriority="71" w:unhideWhenUsed="0"/>
+    <w:lsdException w:name="Colorful List Accent 5" w:semiHidden="0" w:uiPriority="72" w:unhideWhenUsed="0"/>
+    <w:lsdException w:name="Colorful Grid Accent 5" w:semiHidden="0" w:uiPriority="73" w:unhideWhenUsed="0"/>
+    <w:lsdException w:name="Light Shading Accent 6" w:semiHidden="0" w:uiPriority="60" w:unhideWhenUsed="0"/>
+    <w:lsdException w:name="Light List Accent 6" w:semiHidden="0" w:uiPriority="61" w:unhideWhenUsed="0"/>
+    <w:lsdException w:name="Light Grid Accent 6" w:semiHidden="0" w:uiPriority="62" w:unhideWhenUsed="0"/>
+    <w:lsdException w:name="Medium Shading 1 Accent 6" w:semiHidden="0" w:uiPriority="63" w:unhideWhenUsed="0"/>
+    <w:lsdException w:name="Medium Shading 2 Accent 6" w:semiHidden="0" w:uiPriority="64" w:unhideWhenUsed="0"/>
+    <w:lsdException w:name="Medium List 1 Accent 6" w:semiHidden="0" w:uiPriority="65" w:unhideWhenUsed="0"/>
+    <w:lsdException w:name="Medium List 2 Accent 6" w:semiHidden="0" w:uiPriority="66" w:unhideWhenUsed="0"/>
+    <w:lsdException w:name="Medium Grid 1 Accent 6" w:semiHidden="0" w:uiPriority="67" w:unhideWhenUsed="0"/>
+    <w:lsdException w:name="Medium Grid 2 Accent 6" w:semiHidden="0" w:uiPriority="68" w:unhideWhenUsed="0"/>
+    <w:lsdException w:name="Medium Grid 3 Accent 6" w:semiHidden="0" w:uiPriority="69" w:unhideWhenUsed="0"/>
+    <w:lsdException w:name="Dark List Accent 6" w:semiHidden="0" w:uiPriority="70" w:unhideWhenUsed="0"/>
+    <w:lsdException w:name="Colorful Shading Accent 6" w:semiHidden="0" w:uiPriority="71" w:unhideWhenUsed="0"/>
+    <w:lsdException w:name="Colorful List Accent 6" w:semiHidden="0" w:uiPriority="72" w:unhideWhenUsed="0"/>
+    <w:lsdException w:name="Colorful Grid Accent 6" w:semiHidden="0" w:uiPriority="73" w:unhideWhenUsed="0"/>
+    <w:lsdException w:name="Subtle Emphasis" w:semiHidden="0" w:uiPriority="19" w:unhideWhenUsed="0" w:qFormat="1"/>
+    <w:lsdException w:name="Intense Emphasis" w:semiHidden="0" w:uiPriority="21" w:unhideWhenUsed="0" w:qFormat="1"/>
+    <w:lsdException w:name="Subtle Reference" w:semiHidden="0" w:uiPriority="31" w:unhideWhenUsed="0" w:qFormat="1"/>
+    <w:lsdException w:name="Intense Reference" w:semiHidden="0" w:uiPriority="32" w:unhideWhenUsed="0" w:qFormat="1"/>
+    <w:lsdException w:name="Book Title" w:semiHidden="0" w:uiPriority="33" w:unhideWhenUsed="0" w:qFormat="1"/>
+    <w:lsdException w:name="Bibliography" w:uiPriority="37"/>
+    <w:lsdException w:name="TOC Heading" w:uiPriority="39" w:qFormat="1"/>
+  </w:latentStyles>
+  <w:style w:type="paragraph" w:default="1" w:styleId="Normal">
+    <w:name w:val="Normal"/>
+    <w:qFormat/>
+  </w:style>
+  <w:style w:type="character" w:default="1" w:styleId="Fontepargpadro">
+    <w:name w:val="Default Paragraph Font"/>
+    <w:uiPriority w:val="1"/>
+    <w:semiHidden/>
+    <w:unhideWhenUsed/>
+  </w:style>
+  <w:style w:type="table" w:default="1" w:styleId="Tabelanormal">
+    <w:name w:val="Normal Table"/>
+    <w:uiPriority w:val="99"/>
+    <w:semiHidden/>
+    <w:unhideWhenUsed/>
+    <w:tblPr>
+      <w:tblInd w:w="0" w:type="dxa"/>
+      <w:tblCellMar>
+        <w:top w:w="0" w:type="dxa"/>
+        <w:left w:w="108" w:type="dxa"/>
+        <w:bottom w:w="0" w:type="dxa"/>
+        <w:right w:w="108" w:type="dxa"/>
+      </w:tblCellMar>
+    </w:tblPr>
+  </w:style>
+  <w:style w:type="numbering" w:default="1" w:styleId="Semlista">
+    <w:name w:val="No List"/>
+    <w:uiPriority w:val="99"/>
+    <w:semiHidden/>
+    <w:unhideWhenUsed/>
   </w:style>
 </w:styles>
 </file>

</xml_diff>